<commit_message>
Deleted node modules folder installed by accident
</commit_message>
<xml_diff>
--- a/week-1/hw/ReneeDubuc_React-Week1_Coding-Assignment.docx
+++ b/week-1/hw/ReneeDubuc_React-Week1_Coding-Assignment.docx
@@ -1,6 +1,6 @@
 
 <file path=word/document.xml><?xml version="1.0" encoding="utf-8"?>
-<w:document xmlns:wpc="http://schemas.microsoft.com/office/word/2010/wordprocessingCanvas" xmlns:cx="http://schemas.microsoft.com/office/drawing/2014/chartex" xmlns:cx1="http://schemas.microsoft.com/office/drawing/2015/9/8/chartex" xmlns:cx2="http://schemas.microsoft.com/office/drawing/2015/10/21/chartex" xmlns:cx3="http://schemas.microsoft.com/office/drawing/2016/5/9/chartex" xmlns:cx4="http://schemas.microsoft.com/office/drawing/2016/5/10/chartex" xmlns:cx5="http://schemas.microsoft.com/office/drawing/2016/5/11/chartex" xmlns:cx6="http://schemas.microsoft.com/office/drawing/2016/5/12/chartex" xmlns:cx7="http://schemas.microsoft.com/office/drawing/2016/5/13/chartex" xmlns:cx8="http://schemas.microsoft.com/office/drawing/2016/5/14/chartex" xmlns:mc="http://schemas.openxmlformats.org/markup-compatibility/2006" xmlns:aink="http://schemas.microsoft.com/office/drawing/2016/ink" xmlns:am3d="http://schemas.microsoft.com/office/drawing/2017/model3d" xmlns:o="urn:schemas-microsoft-com:office:office" xmlns:r="http://schemas.openxmlformats.org/officeDocument/2006/relationships" xmlns:m="http://schemas.openxmlformats.org/officeDocument/2006/math" xmlns:v="urn:schemas-microsoft-com:vml" xmlns:wp14="http://schemas.microsoft.com/office/word/2010/wordprocessingDrawing" xmlns:wp="http://schemas.openxmlformats.org/drawingml/2006/wordprocessingDrawing" xmlns:w10="urn:schemas-microsoft-com:office:word" xmlns:w="http://schemas.openxmlformats.org/wordprocessingml/2006/main" xmlns:w14="http://schemas.microsoft.com/office/word/2010/wordml" xmlns:w15="http://schemas.microsoft.com/office/word/2012/wordml" xmlns:w16cex="http://schemas.microsoft.com/office/word/2018/wordml/cex" xmlns:w16cid="http://schemas.microsoft.com/office/word/2016/wordml/cid" xmlns:w16="http://schemas.microsoft.com/office/word/2018/wordml" xmlns:w16se="http://schemas.microsoft.com/office/word/2015/wordml/symex" xmlns:wpg="http://schemas.microsoft.com/office/word/2010/wordprocessingGroup" xmlns:wpi="http://schemas.microsoft.com/office/word/2010/wordprocessingInk" xmlns:wne="http://schemas.microsoft.com/office/word/2006/wordml" xmlns:wps="http://schemas.microsoft.com/office/word/2010/wordprocessingShape" mc:Ignorable="w14 w15 w16se w16cid w16 w16cex wp14">
+<w:document xmlns:wpc="http://schemas.microsoft.com/office/word/2010/wordprocessingCanvas" xmlns:cx="http://schemas.microsoft.com/office/drawing/2014/chartex" xmlns:cx1="http://schemas.microsoft.com/office/drawing/2015/9/8/chartex" xmlns:cx2="http://schemas.microsoft.com/office/drawing/2015/10/21/chartex" xmlns:cx3="http://schemas.microsoft.com/office/drawing/2016/5/9/chartex" xmlns:cx4="http://schemas.microsoft.com/office/drawing/2016/5/10/chartex" xmlns:cx5="http://schemas.microsoft.com/office/drawing/2016/5/11/chartex" xmlns:cx6="http://schemas.microsoft.com/office/drawing/2016/5/12/chartex" xmlns:cx7="http://schemas.microsoft.com/office/drawing/2016/5/13/chartex" xmlns:cx8="http://schemas.microsoft.com/office/drawing/2016/5/14/chartex" xmlns:mc="http://schemas.openxmlformats.org/markup-compatibility/2006" xmlns:aink="http://schemas.microsoft.com/office/drawing/2016/ink" xmlns:am3d="http://schemas.microsoft.com/office/drawing/2017/model3d" xmlns:o="urn:schemas-microsoft-com:office:office" xmlns:r="http://schemas.openxmlformats.org/officeDocument/2006/relationships" xmlns:m="http://schemas.openxmlformats.org/officeDocument/2006/math" xmlns:v="urn:schemas-microsoft-com:vml" xmlns:wp14="http://schemas.microsoft.com/office/word/2010/wordprocessingDrawing" xmlns:wp="http://schemas.openxmlformats.org/drawingml/2006/wordprocessingDrawing" xmlns:w10="urn:schemas-microsoft-com:office:word" xmlns:w="http://schemas.openxmlformats.org/wordprocessingml/2006/main" xmlns:w14="http://schemas.microsoft.com/office/word/2010/wordml" xmlns:w15="http://schemas.microsoft.com/office/word/2012/wordml" xmlns:w16cex="http://schemas.microsoft.com/office/word/2018/wordml/cex" xmlns:w16cid="http://schemas.microsoft.com/office/word/2016/wordml/cid" xmlns:w16="http://schemas.microsoft.com/office/word/2018/wordml" xmlns:w16sdtdh="http://schemas.microsoft.com/office/word/2020/wordml/sdtdatahash" xmlns:w16se="http://schemas.microsoft.com/office/word/2015/wordml/symex" xmlns:wpg="http://schemas.microsoft.com/office/word/2010/wordprocessingGroup" xmlns:wpi="http://schemas.microsoft.com/office/word/2010/wordprocessingInk" xmlns:wne="http://schemas.microsoft.com/office/word/2006/wordml" xmlns:wps="http://schemas.microsoft.com/office/word/2010/wordprocessingShape" mc:Ignorable="w14 w15 w16se w16cid w16 w16cex w16sdtdh wp14">
   <w:body>
     <w:p>
       <w:pPr>
@@ -338,17 +338,20 @@
         </w:numPr>
         <w:rPr>
           <w:b/>
-          <w:szCs w:val="24"/>
-        </w:rPr>
-      </w:pPr>
-      <w:r>
-        <w:rPr>
+          <w:strike/>
+          <w:szCs w:val="24"/>
+        </w:rPr>
+      </w:pPr>
+      <w:r>
+        <w:rPr>
+          <w:strike/>
           <w:szCs w:val="24"/>
         </w:rPr>
         <w:t>Using create-react-app, creat</w:t>
       </w:r>
       <w:r>
         <w:rPr>
+          <w:strike/>
           <w:szCs w:val="24"/>
         </w:rPr>
         <w:t>e a new React project.</w:t>
@@ -429,21 +432,7 @@
         <w:rPr>
           <w:szCs w:val="24"/>
         </w:rPr>
-        <w:t xml:space="preserve">a Navigation component that contains links styled like a navbar. The links </w:t>
-      </w:r>
-      <w:proofErr w:type="gramStart"/>
-      <w:r>
-        <w:rPr>
-          <w:szCs w:val="24"/>
-        </w:rPr>
-        <w:t>don’t</w:t>
-      </w:r>
-      <w:proofErr w:type="gramEnd"/>
-      <w:r>
-        <w:rPr>
-          <w:szCs w:val="24"/>
-        </w:rPr>
-        <w:t xml:space="preserve"> have to go anywhere</w:t>
+        <w:t>a Navigation component that contains links styled like a navbar. The links don’t have to go anywhere</w:t>
       </w:r>
       <w:r>
         <w:rPr>
@@ -559,7 +548,7 @@
 </file>
 
 <file path=word/endnotes.xml><?xml version="1.0" encoding="utf-8"?>
-<w:endnotes xmlns:wpc="http://schemas.microsoft.com/office/word/2010/wordprocessingCanvas" xmlns:cx="http://schemas.microsoft.com/office/drawing/2014/chartex" xmlns:cx1="http://schemas.microsoft.com/office/drawing/2015/9/8/chartex" xmlns:cx2="http://schemas.microsoft.com/office/drawing/2015/10/21/chartex" xmlns:cx3="http://schemas.microsoft.com/office/drawing/2016/5/9/chartex" xmlns:cx4="http://schemas.microsoft.com/office/drawing/2016/5/10/chartex" xmlns:cx5="http://schemas.microsoft.com/office/drawing/2016/5/11/chartex" xmlns:cx6="http://schemas.microsoft.com/office/drawing/2016/5/12/chartex" xmlns:cx7="http://schemas.microsoft.com/office/drawing/2016/5/13/chartex" xmlns:cx8="http://schemas.microsoft.com/office/drawing/2016/5/14/chartex" xmlns:mc="http://schemas.openxmlformats.org/markup-compatibility/2006" xmlns:aink="http://schemas.microsoft.com/office/drawing/2016/ink" xmlns:am3d="http://schemas.microsoft.com/office/drawing/2017/model3d" xmlns:o="urn:schemas-microsoft-com:office:office" xmlns:r="http://schemas.openxmlformats.org/officeDocument/2006/relationships" xmlns:m="http://schemas.openxmlformats.org/officeDocument/2006/math" xmlns:v="urn:schemas-microsoft-com:vml" xmlns:wp14="http://schemas.microsoft.com/office/word/2010/wordprocessingDrawing" xmlns:wp="http://schemas.openxmlformats.org/drawingml/2006/wordprocessingDrawing" xmlns:w10="urn:schemas-microsoft-com:office:word" xmlns:w="http://schemas.openxmlformats.org/wordprocessingml/2006/main" xmlns:w14="http://schemas.microsoft.com/office/word/2010/wordml" xmlns:w15="http://schemas.microsoft.com/office/word/2012/wordml" xmlns:w16cex="http://schemas.microsoft.com/office/word/2018/wordml/cex" xmlns:w16cid="http://schemas.microsoft.com/office/word/2016/wordml/cid" xmlns:w16="http://schemas.microsoft.com/office/word/2018/wordml" xmlns:w16se="http://schemas.microsoft.com/office/word/2015/wordml/symex" xmlns:wpg="http://schemas.microsoft.com/office/word/2010/wordprocessingGroup" xmlns:wpi="http://schemas.microsoft.com/office/word/2010/wordprocessingInk" xmlns:wne="http://schemas.microsoft.com/office/word/2006/wordml" xmlns:wps="http://schemas.microsoft.com/office/word/2010/wordprocessingShape" mc:Ignorable="w14 w15 w16se w16cid w16 w16cex wp14">
+<w:endnotes xmlns:wpc="http://schemas.microsoft.com/office/word/2010/wordprocessingCanvas" xmlns:cx="http://schemas.microsoft.com/office/drawing/2014/chartex" xmlns:cx1="http://schemas.microsoft.com/office/drawing/2015/9/8/chartex" xmlns:cx2="http://schemas.microsoft.com/office/drawing/2015/10/21/chartex" xmlns:cx3="http://schemas.microsoft.com/office/drawing/2016/5/9/chartex" xmlns:cx4="http://schemas.microsoft.com/office/drawing/2016/5/10/chartex" xmlns:cx5="http://schemas.microsoft.com/office/drawing/2016/5/11/chartex" xmlns:cx6="http://schemas.microsoft.com/office/drawing/2016/5/12/chartex" xmlns:cx7="http://schemas.microsoft.com/office/drawing/2016/5/13/chartex" xmlns:cx8="http://schemas.microsoft.com/office/drawing/2016/5/14/chartex" xmlns:mc="http://schemas.openxmlformats.org/markup-compatibility/2006" xmlns:aink="http://schemas.microsoft.com/office/drawing/2016/ink" xmlns:am3d="http://schemas.microsoft.com/office/drawing/2017/model3d" xmlns:o="urn:schemas-microsoft-com:office:office" xmlns:r="http://schemas.openxmlformats.org/officeDocument/2006/relationships" xmlns:m="http://schemas.openxmlformats.org/officeDocument/2006/math" xmlns:v="urn:schemas-microsoft-com:vml" xmlns:wp14="http://schemas.microsoft.com/office/word/2010/wordprocessingDrawing" xmlns:wp="http://schemas.openxmlformats.org/drawingml/2006/wordprocessingDrawing" xmlns:w10="urn:schemas-microsoft-com:office:word" xmlns:w="http://schemas.openxmlformats.org/wordprocessingml/2006/main" xmlns:w14="http://schemas.microsoft.com/office/word/2010/wordml" xmlns:w15="http://schemas.microsoft.com/office/word/2012/wordml" xmlns:w16cex="http://schemas.microsoft.com/office/word/2018/wordml/cex" xmlns:w16cid="http://schemas.microsoft.com/office/word/2016/wordml/cid" xmlns:w16="http://schemas.microsoft.com/office/word/2018/wordml" xmlns:w16sdtdh="http://schemas.microsoft.com/office/word/2020/wordml/sdtdatahash" xmlns:w16se="http://schemas.microsoft.com/office/word/2015/wordml/symex" xmlns:wpg="http://schemas.microsoft.com/office/word/2010/wordprocessingGroup" xmlns:wpi="http://schemas.microsoft.com/office/word/2010/wordprocessingInk" xmlns:wne="http://schemas.microsoft.com/office/word/2006/wordml" xmlns:wps="http://schemas.microsoft.com/office/word/2010/wordprocessingShape" mc:Ignorable="w14 w15 w16se w16cid w16 w16cex w16sdtdh wp14">
   <w:endnote w:type="separator" w:id="-1">
     <w:p>
       <w:pPr>
@@ -584,7 +573,7 @@
 </file>
 
 <file path=word/footer1.xml><?xml version="1.0" encoding="utf-8"?>
-<w:ftr xmlns:wpc="http://schemas.microsoft.com/office/word/2010/wordprocessingCanvas" xmlns:cx="http://schemas.microsoft.com/office/drawing/2014/chartex" xmlns:cx1="http://schemas.microsoft.com/office/drawing/2015/9/8/chartex" xmlns:cx2="http://schemas.microsoft.com/office/drawing/2015/10/21/chartex" xmlns:cx3="http://schemas.microsoft.com/office/drawing/2016/5/9/chartex" xmlns:cx4="http://schemas.microsoft.com/office/drawing/2016/5/10/chartex" xmlns:cx5="http://schemas.microsoft.com/office/drawing/2016/5/11/chartex" xmlns:cx6="http://schemas.microsoft.com/office/drawing/2016/5/12/chartex" xmlns:cx7="http://schemas.microsoft.com/office/drawing/2016/5/13/chartex" xmlns:cx8="http://schemas.microsoft.com/office/drawing/2016/5/14/chartex" xmlns:mc="http://schemas.openxmlformats.org/markup-compatibility/2006" xmlns:aink="http://schemas.microsoft.com/office/drawing/2016/ink" xmlns:am3d="http://schemas.microsoft.com/office/drawing/2017/model3d" xmlns:o="urn:schemas-microsoft-com:office:office" xmlns:r="http://schemas.openxmlformats.org/officeDocument/2006/relationships" xmlns:m="http://schemas.openxmlformats.org/officeDocument/2006/math" xmlns:v="urn:schemas-microsoft-com:vml" xmlns:wp14="http://schemas.microsoft.com/office/word/2010/wordprocessingDrawing" xmlns:wp="http://schemas.openxmlformats.org/drawingml/2006/wordprocessingDrawing" xmlns:w10="urn:schemas-microsoft-com:office:word" xmlns:w="http://schemas.openxmlformats.org/wordprocessingml/2006/main" xmlns:w14="http://schemas.microsoft.com/office/word/2010/wordml" xmlns:w15="http://schemas.microsoft.com/office/word/2012/wordml" xmlns:w16cex="http://schemas.microsoft.com/office/word/2018/wordml/cex" xmlns:w16cid="http://schemas.microsoft.com/office/word/2016/wordml/cid" xmlns:w16="http://schemas.microsoft.com/office/word/2018/wordml" xmlns:w16se="http://schemas.microsoft.com/office/word/2015/wordml/symex" xmlns:wpg="http://schemas.microsoft.com/office/word/2010/wordprocessingGroup" xmlns:wpi="http://schemas.microsoft.com/office/word/2010/wordprocessingInk" xmlns:wne="http://schemas.microsoft.com/office/word/2006/wordml" xmlns:wps="http://schemas.microsoft.com/office/word/2010/wordprocessingShape" mc:Ignorable="w14 w15 w16se w16cid w16 w16cex wp14">
+<w:ftr xmlns:wpc="http://schemas.microsoft.com/office/word/2010/wordprocessingCanvas" xmlns:cx="http://schemas.microsoft.com/office/drawing/2014/chartex" xmlns:cx1="http://schemas.microsoft.com/office/drawing/2015/9/8/chartex" xmlns:cx2="http://schemas.microsoft.com/office/drawing/2015/10/21/chartex" xmlns:cx3="http://schemas.microsoft.com/office/drawing/2016/5/9/chartex" xmlns:cx4="http://schemas.microsoft.com/office/drawing/2016/5/10/chartex" xmlns:cx5="http://schemas.microsoft.com/office/drawing/2016/5/11/chartex" xmlns:cx6="http://schemas.microsoft.com/office/drawing/2016/5/12/chartex" xmlns:cx7="http://schemas.microsoft.com/office/drawing/2016/5/13/chartex" xmlns:cx8="http://schemas.microsoft.com/office/drawing/2016/5/14/chartex" xmlns:mc="http://schemas.openxmlformats.org/markup-compatibility/2006" xmlns:aink="http://schemas.microsoft.com/office/drawing/2016/ink" xmlns:am3d="http://schemas.microsoft.com/office/drawing/2017/model3d" xmlns:o="urn:schemas-microsoft-com:office:office" xmlns:r="http://schemas.openxmlformats.org/officeDocument/2006/relationships" xmlns:m="http://schemas.openxmlformats.org/officeDocument/2006/math" xmlns:v="urn:schemas-microsoft-com:vml" xmlns:wp14="http://schemas.microsoft.com/office/word/2010/wordprocessingDrawing" xmlns:wp="http://schemas.openxmlformats.org/drawingml/2006/wordprocessingDrawing" xmlns:w10="urn:schemas-microsoft-com:office:word" xmlns:w="http://schemas.openxmlformats.org/wordprocessingml/2006/main" xmlns:w14="http://schemas.microsoft.com/office/word/2010/wordml" xmlns:w15="http://schemas.microsoft.com/office/word/2012/wordml" xmlns:w16cex="http://schemas.microsoft.com/office/word/2018/wordml/cex" xmlns:w16cid="http://schemas.microsoft.com/office/word/2016/wordml/cid" xmlns:w16="http://schemas.microsoft.com/office/word/2018/wordml" xmlns:w16sdtdh="http://schemas.microsoft.com/office/word/2020/wordml/sdtdatahash" xmlns:w16se="http://schemas.microsoft.com/office/word/2015/wordml/symex" xmlns:wpg="http://schemas.microsoft.com/office/word/2010/wordprocessingGroup" xmlns:wpi="http://schemas.microsoft.com/office/word/2010/wordprocessingInk" xmlns:wne="http://schemas.microsoft.com/office/word/2006/wordml" xmlns:wps="http://schemas.microsoft.com/office/word/2010/wordprocessingShape" mc:Ignorable="w14 w15 w16se w16cid w16 w16cex w16sdtdh wp14">
   <w:p>
     <w:pPr>
       <w:pStyle w:val="Footer"/>
@@ -594,7 +583,7 @@
 </file>
 
 <file path=word/footnotes.xml><?xml version="1.0" encoding="utf-8"?>
-<w:footnotes xmlns:wpc="http://schemas.microsoft.com/office/word/2010/wordprocessingCanvas" xmlns:cx="http://schemas.microsoft.com/office/drawing/2014/chartex" xmlns:cx1="http://schemas.microsoft.com/office/drawing/2015/9/8/chartex" xmlns:cx2="http://schemas.microsoft.com/office/drawing/2015/10/21/chartex" xmlns:cx3="http://schemas.microsoft.com/office/drawing/2016/5/9/chartex" xmlns:cx4="http://schemas.microsoft.com/office/drawing/2016/5/10/chartex" xmlns:cx5="http://schemas.microsoft.com/office/drawing/2016/5/11/chartex" xmlns:cx6="http://schemas.microsoft.com/office/drawing/2016/5/12/chartex" xmlns:cx7="http://schemas.microsoft.com/office/drawing/2016/5/13/chartex" xmlns:cx8="http://schemas.microsoft.com/office/drawing/2016/5/14/chartex" xmlns:mc="http://schemas.openxmlformats.org/markup-compatibility/2006" xmlns:aink="http://schemas.microsoft.com/office/drawing/2016/ink" xmlns:am3d="http://schemas.microsoft.com/office/drawing/2017/model3d" xmlns:o="urn:schemas-microsoft-com:office:office" xmlns:r="http://schemas.openxmlformats.org/officeDocument/2006/relationships" xmlns:m="http://schemas.openxmlformats.org/officeDocument/2006/math" xmlns:v="urn:schemas-microsoft-com:vml" xmlns:wp14="http://schemas.microsoft.com/office/word/2010/wordprocessingDrawing" xmlns:wp="http://schemas.openxmlformats.org/drawingml/2006/wordprocessingDrawing" xmlns:w10="urn:schemas-microsoft-com:office:word" xmlns:w="http://schemas.openxmlformats.org/wordprocessingml/2006/main" xmlns:w14="http://schemas.microsoft.com/office/word/2010/wordml" xmlns:w15="http://schemas.microsoft.com/office/word/2012/wordml" xmlns:w16cex="http://schemas.microsoft.com/office/word/2018/wordml/cex" xmlns:w16cid="http://schemas.microsoft.com/office/word/2016/wordml/cid" xmlns:w16="http://schemas.microsoft.com/office/word/2018/wordml" xmlns:w16se="http://schemas.microsoft.com/office/word/2015/wordml/symex" xmlns:wpg="http://schemas.microsoft.com/office/word/2010/wordprocessingGroup" xmlns:wpi="http://schemas.microsoft.com/office/word/2010/wordprocessingInk" xmlns:wne="http://schemas.microsoft.com/office/word/2006/wordml" xmlns:wps="http://schemas.microsoft.com/office/word/2010/wordprocessingShape" mc:Ignorable="w14 w15 w16se w16cid w16 w16cex wp14">
+<w:footnotes xmlns:wpc="http://schemas.microsoft.com/office/word/2010/wordprocessingCanvas" xmlns:cx="http://schemas.microsoft.com/office/drawing/2014/chartex" xmlns:cx1="http://schemas.microsoft.com/office/drawing/2015/9/8/chartex" xmlns:cx2="http://schemas.microsoft.com/office/drawing/2015/10/21/chartex" xmlns:cx3="http://schemas.microsoft.com/office/drawing/2016/5/9/chartex" xmlns:cx4="http://schemas.microsoft.com/office/drawing/2016/5/10/chartex" xmlns:cx5="http://schemas.microsoft.com/office/drawing/2016/5/11/chartex" xmlns:cx6="http://schemas.microsoft.com/office/drawing/2016/5/12/chartex" xmlns:cx7="http://schemas.microsoft.com/office/drawing/2016/5/13/chartex" xmlns:cx8="http://schemas.microsoft.com/office/drawing/2016/5/14/chartex" xmlns:mc="http://schemas.openxmlformats.org/markup-compatibility/2006" xmlns:aink="http://schemas.microsoft.com/office/drawing/2016/ink" xmlns:am3d="http://schemas.microsoft.com/office/drawing/2017/model3d" xmlns:o="urn:schemas-microsoft-com:office:office" xmlns:r="http://schemas.openxmlformats.org/officeDocument/2006/relationships" xmlns:m="http://schemas.openxmlformats.org/officeDocument/2006/math" xmlns:v="urn:schemas-microsoft-com:vml" xmlns:wp14="http://schemas.microsoft.com/office/word/2010/wordprocessingDrawing" xmlns:wp="http://schemas.openxmlformats.org/drawingml/2006/wordprocessingDrawing" xmlns:w10="urn:schemas-microsoft-com:office:word" xmlns:w="http://schemas.openxmlformats.org/wordprocessingml/2006/main" xmlns:w14="http://schemas.microsoft.com/office/word/2010/wordml" xmlns:w15="http://schemas.microsoft.com/office/word/2012/wordml" xmlns:w16cex="http://schemas.microsoft.com/office/word/2018/wordml/cex" xmlns:w16cid="http://schemas.microsoft.com/office/word/2016/wordml/cid" xmlns:w16="http://schemas.microsoft.com/office/word/2018/wordml" xmlns:w16sdtdh="http://schemas.microsoft.com/office/word/2020/wordml/sdtdatahash" xmlns:w16se="http://schemas.microsoft.com/office/word/2015/wordml/symex" xmlns:wpg="http://schemas.microsoft.com/office/word/2010/wordprocessingGroup" xmlns:wpi="http://schemas.microsoft.com/office/word/2010/wordprocessingInk" xmlns:wne="http://schemas.microsoft.com/office/word/2006/wordml" xmlns:wps="http://schemas.microsoft.com/office/word/2010/wordprocessingShape" mc:Ignorable="w14 w15 w16se w16cid w16 w16cex w16sdtdh wp14">
   <w:footnote w:type="separator" w:id="-1">
     <w:p>
       <w:pPr>
@@ -619,7 +608,7 @@
 </file>
 
 <file path=word/header1.xml><?xml version="1.0" encoding="utf-8"?>
-<w:hdr xmlns:wpc="http://schemas.microsoft.com/office/word/2010/wordprocessingCanvas" xmlns:cx="http://schemas.microsoft.com/office/drawing/2014/chartex" xmlns:cx1="http://schemas.microsoft.com/office/drawing/2015/9/8/chartex" xmlns:cx2="http://schemas.microsoft.com/office/drawing/2015/10/21/chartex" xmlns:cx3="http://schemas.microsoft.com/office/drawing/2016/5/9/chartex" xmlns:cx4="http://schemas.microsoft.com/office/drawing/2016/5/10/chartex" xmlns:cx5="http://schemas.microsoft.com/office/drawing/2016/5/11/chartex" xmlns:cx6="http://schemas.microsoft.com/office/drawing/2016/5/12/chartex" xmlns:cx7="http://schemas.microsoft.com/office/drawing/2016/5/13/chartex" xmlns:cx8="http://schemas.microsoft.com/office/drawing/2016/5/14/chartex" xmlns:mc="http://schemas.openxmlformats.org/markup-compatibility/2006" xmlns:aink="http://schemas.microsoft.com/office/drawing/2016/ink" xmlns:am3d="http://schemas.microsoft.com/office/drawing/2017/model3d" xmlns:o="urn:schemas-microsoft-com:office:office" xmlns:r="http://schemas.openxmlformats.org/officeDocument/2006/relationships" xmlns:m="http://schemas.openxmlformats.org/officeDocument/2006/math" xmlns:v="urn:schemas-microsoft-com:vml" xmlns:wp14="http://schemas.microsoft.com/office/word/2010/wordprocessingDrawing" xmlns:wp="http://schemas.openxmlformats.org/drawingml/2006/wordprocessingDrawing" xmlns:w10="urn:schemas-microsoft-com:office:word" xmlns:w="http://schemas.openxmlformats.org/wordprocessingml/2006/main" xmlns:w14="http://schemas.microsoft.com/office/word/2010/wordml" xmlns:w15="http://schemas.microsoft.com/office/word/2012/wordml" xmlns:w16cex="http://schemas.microsoft.com/office/word/2018/wordml/cex" xmlns:w16cid="http://schemas.microsoft.com/office/word/2016/wordml/cid" xmlns:w16="http://schemas.microsoft.com/office/word/2018/wordml" xmlns:w16se="http://schemas.microsoft.com/office/word/2015/wordml/symex" xmlns:wpg="http://schemas.microsoft.com/office/word/2010/wordprocessingGroup" xmlns:wpi="http://schemas.microsoft.com/office/word/2010/wordprocessingInk" xmlns:wne="http://schemas.microsoft.com/office/word/2006/wordml" xmlns:wps="http://schemas.microsoft.com/office/word/2010/wordprocessingShape" mc:Ignorable="w14 w15 w16se w16cid w16 w16cex wp14">
+<w:hdr xmlns:wpc="http://schemas.microsoft.com/office/word/2010/wordprocessingCanvas" xmlns:cx="http://schemas.microsoft.com/office/drawing/2014/chartex" xmlns:cx1="http://schemas.microsoft.com/office/drawing/2015/9/8/chartex" xmlns:cx2="http://schemas.microsoft.com/office/drawing/2015/10/21/chartex" xmlns:cx3="http://schemas.microsoft.com/office/drawing/2016/5/9/chartex" xmlns:cx4="http://schemas.microsoft.com/office/drawing/2016/5/10/chartex" xmlns:cx5="http://schemas.microsoft.com/office/drawing/2016/5/11/chartex" xmlns:cx6="http://schemas.microsoft.com/office/drawing/2016/5/12/chartex" xmlns:cx7="http://schemas.microsoft.com/office/drawing/2016/5/13/chartex" xmlns:cx8="http://schemas.microsoft.com/office/drawing/2016/5/14/chartex" xmlns:mc="http://schemas.openxmlformats.org/markup-compatibility/2006" xmlns:aink="http://schemas.microsoft.com/office/drawing/2016/ink" xmlns:am3d="http://schemas.microsoft.com/office/drawing/2017/model3d" xmlns:o="urn:schemas-microsoft-com:office:office" xmlns:r="http://schemas.openxmlformats.org/officeDocument/2006/relationships" xmlns:m="http://schemas.openxmlformats.org/officeDocument/2006/math" xmlns:v="urn:schemas-microsoft-com:vml" xmlns:wp14="http://schemas.microsoft.com/office/word/2010/wordprocessingDrawing" xmlns:wp="http://schemas.openxmlformats.org/drawingml/2006/wordprocessingDrawing" xmlns:w10="urn:schemas-microsoft-com:office:word" xmlns:w="http://schemas.openxmlformats.org/wordprocessingml/2006/main" xmlns:w14="http://schemas.microsoft.com/office/word/2010/wordml" xmlns:w15="http://schemas.microsoft.com/office/word/2012/wordml" xmlns:w16cex="http://schemas.microsoft.com/office/word/2018/wordml/cex" xmlns:w16cid="http://schemas.microsoft.com/office/word/2016/wordml/cid" xmlns:w16="http://schemas.microsoft.com/office/word/2018/wordml" xmlns:w16sdtdh="http://schemas.microsoft.com/office/word/2020/wordml/sdtdatahash" xmlns:w16se="http://schemas.microsoft.com/office/word/2015/wordml/symex" xmlns:wpg="http://schemas.microsoft.com/office/word/2010/wordprocessingGroup" xmlns:wpi="http://schemas.microsoft.com/office/word/2010/wordprocessingInk" xmlns:wne="http://schemas.microsoft.com/office/word/2006/wordml" xmlns:wps="http://schemas.microsoft.com/office/word/2010/wordprocessingShape" mc:Ignorable="w14 w15 w16se w16cid w16 w16cex w16sdtdh wp14">
   <w:p>
     <w:pPr>
       <w:pStyle w:val="Header"/>
@@ -690,7 +679,7 @@
 </file>
 
 <file path=word/numbering.xml><?xml version="1.0" encoding="utf-8"?>
-<w:numbering xmlns:wpc="http://schemas.microsoft.com/office/word/2010/wordprocessingCanvas" xmlns:cx="http://schemas.microsoft.com/office/drawing/2014/chartex" xmlns:cx1="http://schemas.microsoft.com/office/drawing/2015/9/8/chartex" xmlns:cx2="http://schemas.microsoft.com/office/drawing/2015/10/21/chartex" xmlns:cx3="http://schemas.microsoft.com/office/drawing/2016/5/9/chartex" xmlns:cx4="http://schemas.microsoft.com/office/drawing/2016/5/10/chartex" xmlns:cx5="http://schemas.microsoft.com/office/drawing/2016/5/11/chartex" xmlns:cx6="http://schemas.microsoft.com/office/drawing/2016/5/12/chartex" xmlns:cx7="http://schemas.microsoft.com/office/drawing/2016/5/13/chartex" xmlns:cx8="http://schemas.microsoft.com/office/drawing/2016/5/14/chartex" xmlns:mc="http://schemas.openxmlformats.org/markup-compatibility/2006" xmlns:aink="http://schemas.microsoft.com/office/drawing/2016/ink" xmlns:am3d="http://schemas.microsoft.com/office/drawing/2017/model3d" xmlns:o="urn:schemas-microsoft-com:office:office" xmlns:r="http://schemas.openxmlformats.org/officeDocument/2006/relationships" xmlns:m="http://schemas.openxmlformats.org/officeDocument/2006/math" xmlns:v="urn:schemas-microsoft-com:vml" xmlns:wp14="http://schemas.microsoft.com/office/word/2010/wordprocessingDrawing" xmlns:wp="http://schemas.openxmlformats.org/drawingml/2006/wordprocessingDrawing" xmlns:w10="urn:schemas-microsoft-com:office:word" xmlns:w="http://schemas.openxmlformats.org/wordprocessingml/2006/main" xmlns:w14="http://schemas.microsoft.com/office/word/2010/wordml" xmlns:w15="http://schemas.microsoft.com/office/word/2012/wordml" xmlns:w16cex="http://schemas.microsoft.com/office/word/2018/wordml/cex" xmlns:w16cid="http://schemas.microsoft.com/office/word/2016/wordml/cid" xmlns:w16="http://schemas.microsoft.com/office/word/2018/wordml" xmlns:w16se="http://schemas.microsoft.com/office/word/2015/wordml/symex" xmlns:wpg="http://schemas.microsoft.com/office/word/2010/wordprocessingGroup" xmlns:wpi="http://schemas.microsoft.com/office/word/2010/wordprocessingInk" xmlns:wne="http://schemas.microsoft.com/office/word/2006/wordml" xmlns:wps="http://schemas.microsoft.com/office/word/2010/wordprocessingShape" mc:Ignorable="w14 w15 w16se w16cid w16 w16cex wp14">
+<w:numbering xmlns:wpc="http://schemas.microsoft.com/office/word/2010/wordprocessingCanvas" xmlns:cx="http://schemas.microsoft.com/office/drawing/2014/chartex" xmlns:cx1="http://schemas.microsoft.com/office/drawing/2015/9/8/chartex" xmlns:cx2="http://schemas.microsoft.com/office/drawing/2015/10/21/chartex" xmlns:cx3="http://schemas.microsoft.com/office/drawing/2016/5/9/chartex" xmlns:cx4="http://schemas.microsoft.com/office/drawing/2016/5/10/chartex" xmlns:cx5="http://schemas.microsoft.com/office/drawing/2016/5/11/chartex" xmlns:cx6="http://schemas.microsoft.com/office/drawing/2016/5/12/chartex" xmlns:cx7="http://schemas.microsoft.com/office/drawing/2016/5/13/chartex" xmlns:cx8="http://schemas.microsoft.com/office/drawing/2016/5/14/chartex" xmlns:mc="http://schemas.openxmlformats.org/markup-compatibility/2006" xmlns:aink="http://schemas.microsoft.com/office/drawing/2016/ink" xmlns:am3d="http://schemas.microsoft.com/office/drawing/2017/model3d" xmlns:o="urn:schemas-microsoft-com:office:office" xmlns:r="http://schemas.openxmlformats.org/officeDocument/2006/relationships" xmlns:m="http://schemas.openxmlformats.org/officeDocument/2006/math" xmlns:v="urn:schemas-microsoft-com:vml" xmlns:wp14="http://schemas.microsoft.com/office/word/2010/wordprocessingDrawing" xmlns:wp="http://schemas.openxmlformats.org/drawingml/2006/wordprocessingDrawing" xmlns:w10="urn:schemas-microsoft-com:office:word" xmlns:w="http://schemas.openxmlformats.org/wordprocessingml/2006/main" xmlns:w14="http://schemas.microsoft.com/office/word/2010/wordml" xmlns:w15="http://schemas.microsoft.com/office/word/2012/wordml" xmlns:w16cex="http://schemas.microsoft.com/office/word/2018/wordml/cex" xmlns:w16cid="http://schemas.microsoft.com/office/word/2016/wordml/cid" xmlns:w16="http://schemas.microsoft.com/office/word/2018/wordml" xmlns:w16sdtdh="http://schemas.microsoft.com/office/word/2020/wordml/sdtdatahash" xmlns:w16se="http://schemas.microsoft.com/office/word/2015/wordml/symex" xmlns:wpg="http://schemas.microsoft.com/office/word/2010/wordprocessingGroup" xmlns:wpi="http://schemas.microsoft.com/office/word/2010/wordprocessingInk" xmlns:wne="http://schemas.microsoft.com/office/word/2006/wordml" xmlns:wps="http://schemas.microsoft.com/office/word/2010/wordprocessingShape" mc:Ignorable="w14 w15 w16se w16cid w16 w16cex w16sdtdh wp14">
   <w:abstractNum w:abstractNumId="0" w15:restartNumberingAfterBreak="0">
     <w:nsid w:val="06727061"/>
     <w:multiLevelType w:val="hybridMultilevel"/>
@@ -1251,7 +1240,7 @@
 </file>
 
 <file path=word/styles.xml><?xml version="1.0" encoding="utf-8"?>
-<w:styles xmlns:mc="http://schemas.openxmlformats.org/markup-compatibility/2006" xmlns:r="http://schemas.openxmlformats.org/officeDocument/2006/relationships" xmlns:w="http://schemas.openxmlformats.org/wordprocessingml/2006/main" xmlns:w14="http://schemas.microsoft.com/office/word/2010/wordml" xmlns:w15="http://schemas.microsoft.com/office/word/2012/wordml" xmlns:w16cex="http://schemas.microsoft.com/office/word/2018/wordml/cex" xmlns:w16cid="http://schemas.microsoft.com/office/word/2016/wordml/cid" xmlns:w16="http://schemas.microsoft.com/office/word/2018/wordml" xmlns:w16se="http://schemas.microsoft.com/office/word/2015/wordml/symex" mc:Ignorable="w14 w15 w16se w16cid w16 w16cex">
+<w:styles xmlns:mc="http://schemas.openxmlformats.org/markup-compatibility/2006" xmlns:r="http://schemas.openxmlformats.org/officeDocument/2006/relationships" xmlns:w="http://schemas.openxmlformats.org/wordprocessingml/2006/main" xmlns:w14="http://schemas.microsoft.com/office/word/2010/wordml" xmlns:w15="http://schemas.microsoft.com/office/word/2012/wordml" xmlns:w16cex="http://schemas.microsoft.com/office/word/2018/wordml/cex" xmlns:w16cid="http://schemas.microsoft.com/office/word/2016/wordml/cid" xmlns:w16="http://schemas.microsoft.com/office/word/2018/wordml" xmlns:w16sdtdh="http://schemas.microsoft.com/office/word/2020/wordml/sdtdatahash" xmlns:w16se="http://schemas.microsoft.com/office/word/2015/wordml/symex" mc:Ignorable="w14 w15 w16se w16cid w16 w16cex w16sdtdh">
   <w:docDefaults>
     <w:rPrDefault>
       <w:rPr>

</xml_diff>

<commit_message>
Finished login app coding assignment
</commit_message>
<xml_diff>
--- a/week-1/hw/ReneeDubuc_React-Week1_Coding-Assignment.docx
+++ b/week-1/hw/ReneeDubuc_React-Week1_Coding-Assignment.docx
@@ -366,11 +366,13 @@
         </w:numPr>
         <w:rPr>
           <w:b/>
-          <w:szCs w:val="24"/>
-        </w:rPr>
-      </w:pPr>
-      <w:r>
-        <w:rPr>
+          <w:strike/>
+          <w:szCs w:val="24"/>
+        </w:rPr>
+      </w:pPr>
+      <w:r>
+        <w:rPr>
+          <w:strike/>
           <w:szCs w:val="24"/>
         </w:rPr>
         <w:t xml:space="preserve">Create a </w:t>
@@ -378,6 +380,7 @@
       <w:proofErr w:type="spellStart"/>
       <w:r>
         <w:rPr>
+          <w:strike/>
           <w:szCs w:val="24"/>
         </w:rPr>
         <w:t>LoginForm</w:t>
@@ -385,12 +388,14 @@
       <w:proofErr w:type="spellEnd"/>
       <w:r>
         <w:rPr>
+          <w:strike/>
           <w:szCs w:val="24"/>
         </w:rPr>
         <w:t xml:space="preserve"> component that should contain </w:t>
       </w:r>
       <w:r>
         <w:rPr>
+          <w:strike/>
           <w:szCs w:val="24"/>
         </w:rPr>
         <w:t xml:space="preserve">username and password input fields, an h3 that says Log In, and a border. Style the component using the default generated </w:t>
@@ -398,6 +403,7 @@
       <w:proofErr w:type="spellStart"/>
       <w:r>
         <w:rPr>
+          <w:strike/>
           <w:szCs w:val="24"/>
         </w:rPr>
         <w:t>css</w:t>
@@ -405,6 +411,7 @@
       <w:proofErr w:type="spellEnd"/>
       <w:r>
         <w:rPr>
+          <w:strike/>
           <w:szCs w:val="24"/>
         </w:rPr>
         <w:t xml:space="preserve"> file.</w:t>
@@ -419,23 +426,27 @@
         </w:numPr>
         <w:rPr>
           <w:b/>
-          <w:szCs w:val="24"/>
-        </w:rPr>
-      </w:pPr>
-      <w:r>
-        <w:rPr>
+          <w:strike/>
+          <w:szCs w:val="24"/>
+        </w:rPr>
+      </w:pPr>
+      <w:r>
+        <w:rPr>
+          <w:strike/>
           <w:szCs w:val="24"/>
         </w:rPr>
         <w:t xml:space="preserve">Create </w:t>
       </w:r>
       <w:r>
         <w:rPr>
+          <w:strike/>
           <w:szCs w:val="24"/>
         </w:rPr>
         <w:t>a Navigation component that contains links styled like a navbar. The links don’t have to go anywhere</w:t>
       </w:r>
       <w:r>
         <w:rPr>
+          <w:strike/>
           <w:szCs w:val="24"/>
         </w:rPr>
         <w:t xml:space="preserve">. </w:t>
@@ -450,11 +461,13 @@
         </w:numPr>
         <w:rPr>
           <w:b/>
-          <w:szCs w:val="24"/>
-        </w:rPr>
-      </w:pPr>
-      <w:r>
-        <w:rPr>
+          <w:strike/>
+          <w:szCs w:val="24"/>
+        </w:rPr>
+      </w:pPr>
+      <w:r>
+        <w:rPr>
+          <w:strike/>
           <w:szCs w:val="24"/>
         </w:rPr>
         <w:t xml:space="preserve">Put the Navigation component at the top of the page and the </w:t>
@@ -462,6 +475,7 @@
       <w:proofErr w:type="spellStart"/>
       <w:r>
         <w:rPr>
+          <w:strike/>
           <w:szCs w:val="24"/>
         </w:rPr>
         <w:t>LoginForm</w:t>
@@ -469,6 +483,7 @@
       <w:proofErr w:type="spellEnd"/>
       <w:r>
         <w:rPr>
+          <w:strike/>
           <w:szCs w:val="24"/>
         </w:rPr>
         <w:t xml:space="preserve"> in the center of the page.</w:t>
@@ -481,21 +496,415 @@
           <w:szCs w:val="24"/>
         </w:rPr>
       </w:pPr>
-      <w:r>
+    </w:p>
+    <w:p>
+      <w:pPr>
         <w:rPr>
           <w:b/>
           <w:szCs w:val="24"/>
         </w:rPr>
+      </w:pPr>
+    </w:p>
+    <w:p>
+      <w:pPr>
+        <w:rPr>
+          <w:b/>
+          <w:szCs w:val="24"/>
+        </w:rPr>
+      </w:pPr>
+    </w:p>
+    <w:p>
+      <w:pPr>
+        <w:rPr>
+          <w:b/>
+          <w:szCs w:val="24"/>
+        </w:rPr>
+      </w:pPr>
+      <w:r>
+        <w:rPr>
+          <w:b/>
+          <w:szCs w:val="24"/>
+        </w:rPr>
+        <w:lastRenderedPageBreak/>
         <w:t>Screenshots of Code:</w:t>
       </w:r>
     </w:p>
     <w:p>
       <w:pPr>
         <w:rPr>
+          <w:bCs/>
+          <w:szCs w:val="24"/>
+        </w:rPr>
+      </w:pPr>
+      <w:r>
+        <w:rPr>
+          <w:bCs/>
+          <w:szCs w:val="24"/>
+        </w:rPr>
+        <w:t>index</w:t>
+      </w:r>
+      <w:r>
+        <w:rPr>
+          <w:bCs/>
+          <w:szCs w:val="24"/>
+        </w:rPr>
+        <w:t>.html</w:t>
+      </w:r>
+    </w:p>
+    <w:p>
+      <w:pPr>
+        <w:rPr>
           <w:b/>
           <w:szCs w:val="24"/>
         </w:rPr>
       </w:pPr>
+      <w:r>
+        <w:rPr>
+          <w:noProof/>
+        </w:rPr>
+        <w:drawing>
+          <wp:inline distT="0" distB="0" distL="0" distR="0" wp14:anchorId="36B4B3D4" wp14:editId="107902C7">
+            <wp:extent cx="5943600" cy="2703830"/>
+            <wp:effectExtent l="0" t="0" r="0" b="1270"/>
+            <wp:docPr id="2" name="Picture 2" descr="Text&#10;&#10;Description automatically generated"/>
+            <wp:cNvGraphicFramePr>
+              <a:graphicFrameLocks xmlns:a="http://schemas.openxmlformats.org/drawingml/2006/main" noChangeAspect="1"/>
+            </wp:cNvGraphicFramePr>
+            <a:graphic xmlns:a="http://schemas.openxmlformats.org/drawingml/2006/main">
+              <a:graphicData uri="http://schemas.openxmlformats.org/drawingml/2006/picture">
+                <pic:pic xmlns:pic="http://schemas.openxmlformats.org/drawingml/2006/picture">
+                  <pic:nvPicPr>
+                    <pic:cNvPr id="2" name="Picture 2" descr="Text&#10;&#10;Description automatically generated"/>
+                    <pic:cNvPicPr/>
+                  </pic:nvPicPr>
+                  <pic:blipFill>
+                    <a:blip r:embed="rId7"/>
+                    <a:stretch>
+                      <a:fillRect/>
+                    </a:stretch>
+                  </pic:blipFill>
+                  <pic:spPr>
+                    <a:xfrm>
+                      <a:off x="0" y="0"/>
+                      <a:ext cx="5943600" cy="2703830"/>
+                    </a:xfrm>
+                    <a:prstGeom prst="rect">
+                      <a:avLst/>
+                    </a:prstGeom>
+                  </pic:spPr>
+                </pic:pic>
+              </a:graphicData>
+            </a:graphic>
+          </wp:inline>
+        </w:drawing>
+      </w:r>
+    </w:p>
+    <w:p>
+      <w:pPr>
+        <w:rPr>
+          <w:bCs/>
+          <w:szCs w:val="24"/>
+        </w:rPr>
+      </w:pPr>
+      <w:r>
+        <w:rPr>
+          <w:bCs/>
+          <w:szCs w:val="24"/>
+        </w:rPr>
+        <w:t>index</w:t>
+      </w:r>
+      <w:r>
+        <w:rPr>
+          <w:bCs/>
+          <w:szCs w:val="24"/>
+        </w:rPr>
+        <w:t>.css</w:t>
+      </w:r>
+    </w:p>
+    <w:p>
+      <w:pPr>
+        <w:rPr>
+          <w:bCs/>
+          <w:szCs w:val="24"/>
+        </w:rPr>
+      </w:pPr>
+      <w:r>
+        <w:rPr>
+          <w:noProof/>
+        </w:rPr>
+        <w:drawing>
+          <wp:inline distT="0" distB="0" distL="0" distR="0" wp14:anchorId="60A0964F" wp14:editId="39985200">
+            <wp:extent cx="5943600" cy="3401695"/>
+            <wp:effectExtent l="0" t="0" r="0" b="8255"/>
+            <wp:docPr id="3" name="Picture 3" descr="Text&#10;&#10;Description automatically generated"/>
+            <wp:cNvGraphicFramePr>
+              <a:graphicFrameLocks xmlns:a="http://schemas.openxmlformats.org/drawingml/2006/main" noChangeAspect="1"/>
+            </wp:cNvGraphicFramePr>
+            <a:graphic xmlns:a="http://schemas.openxmlformats.org/drawingml/2006/main">
+              <a:graphicData uri="http://schemas.openxmlformats.org/drawingml/2006/picture">
+                <pic:pic xmlns:pic="http://schemas.openxmlformats.org/drawingml/2006/picture">
+                  <pic:nvPicPr>
+                    <pic:cNvPr id="3" name="Picture 3" descr="Text&#10;&#10;Description automatically generated"/>
+                    <pic:cNvPicPr/>
+                  </pic:nvPicPr>
+                  <pic:blipFill>
+                    <a:blip r:embed="rId8"/>
+                    <a:stretch>
+                      <a:fillRect/>
+                    </a:stretch>
+                  </pic:blipFill>
+                  <pic:spPr>
+                    <a:xfrm>
+                      <a:off x="0" y="0"/>
+                      <a:ext cx="5943600" cy="3401695"/>
+                    </a:xfrm>
+                    <a:prstGeom prst="rect">
+                      <a:avLst/>
+                    </a:prstGeom>
+                  </pic:spPr>
+                </pic:pic>
+              </a:graphicData>
+            </a:graphic>
+          </wp:inline>
+        </w:drawing>
+      </w:r>
+    </w:p>
+    <w:p>
+      <w:pPr>
+        <w:rPr>
+          <w:bCs/>
+          <w:szCs w:val="24"/>
+        </w:rPr>
+      </w:pPr>
+    </w:p>
+    <w:p>
+      <w:pPr>
+        <w:rPr>
+          <w:bCs/>
+          <w:szCs w:val="24"/>
+        </w:rPr>
+      </w:pPr>
+    </w:p>
+    <w:p>
+      <w:pPr>
+        <w:rPr>
+          <w:bCs/>
+          <w:szCs w:val="24"/>
+        </w:rPr>
+      </w:pPr>
+      <w:r>
+        <w:rPr>
+          <w:bCs/>
+          <w:szCs w:val="24"/>
+        </w:rPr>
+        <w:lastRenderedPageBreak/>
+        <w:t>index.js</w:t>
+      </w:r>
+    </w:p>
+    <w:p>
+      <w:pPr>
+        <w:rPr>
+          <w:bCs/>
+          <w:szCs w:val="24"/>
+        </w:rPr>
+      </w:pPr>
+      <w:r>
+        <w:rPr>
+          <w:noProof/>
+        </w:rPr>
+        <w:drawing>
+          <wp:inline distT="0" distB="0" distL="0" distR="0" wp14:anchorId="1344F4A8" wp14:editId="15C51F13">
+            <wp:extent cx="5943600" cy="2316480"/>
+            <wp:effectExtent l="0" t="0" r="0" b="7620"/>
+            <wp:docPr id="4" name="Picture 4" descr="Text&#10;&#10;Description automatically generated"/>
+            <wp:cNvGraphicFramePr>
+              <a:graphicFrameLocks xmlns:a="http://schemas.openxmlformats.org/drawingml/2006/main" noChangeAspect="1"/>
+            </wp:cNvGraphicFramePr>
+            <a:graphic xmlns:a="http://schemas.openxmlformats.org/drawingml/2006/main">
+              <a:graphicData uri="http://schemas.openxmlformats.org/drawingml/2006/picture">
+                <pic:pic xmlns:pic="http://schemas.openxmlformats.org/drawingml/2006/picture">
+                  <pic:nvPicPr>
+                    <pic:cNvPr id="4" name="Picture 4" descr="Text&#10;&#10;Description automatically generated"/>
+                    <pic:cNvPicPr/>
+                  </pic:nvPicPr>
+                  <pic:blipFill>
+                    <a:blip r:embed="rId9"/>
+                    <a:stretch>
+                      <a:fillRect/>
+                    </a:stretch>
+                  </pic:blipFill>
+                  <pic:spPr>
+                    <a:xfrm>
+                      <a:off x="0" y="0"/>
+                      <a:ext cx="5943600" cy="2316480"/>
+                    </a:xfrm>
+                    <a:prstGeom prst="rect">
+                      <a:avLst/>
+                    </a:prstGeom>
+                  </pic:spPr>
+                </pic:pic>
+              </a:graphicData>
+            </a:graphic>
+          </wp:inline>
+        </w:drawing>
+      </w:r>
+    </w:p>
+    <w:p>
+      <w:pPr>
+        <w:rPr>
+          <w:bCs/>
+          <w:szCs w:val="24"/>
+        </w:rPr>
+      </w:pPr>
+      <w:r>
+        <w:rPr>
+          <w:bCs/>
+          <w:szCs w:val="24"/>
+        </w:rPr>
+        <w:t>nav.js</w:t>
+      </w:r>
+    </w:p>
+    <w:p>
+      <w:pPr>
+        <w:rPr>
+          <w:bCs/>
+          <w:szCs w:val="24"/>
+        </w:rPr>
+      </w:pPr>
+      <w:r>
+        <w:rPr>
+          <w:noProof/>
+        </w:rPr>
+        <w:drawing>
+          <wp:inline distT="0" distB="0" distL="0" distR="0" wp14:anchorId="10934023" wp14:editId="6BD5DDBF">
+            <wp:extent cx="5943600" cy="2531745"/>
+            <wp:effectExtent l="0" t="0" r="0" b="1905"/>
+            <wp:docPr id="5" name="Picture 5" descr="Text&#10;&#10;Description automatically generated"/>
+            <wp:cNvGraphicFramePr>
+              <a:graphicFrameLocks xmlns:a="http://schemas.openxmlformats.org/drawingml/2006/main" noChangeAspect="1"/>
+            </wp:cNvGraphicFramePr>
+            <a:graphic xmlns:a="http://schemas.openxmlformats.org/drawingml/2006/main">
+              <a:graphicData uri="http://schemas.openxmlformats.org/drawingml/2006/picture">
+                <pic:pic xmlns:pic="http://schemas.openxmlformats.org/drawingml/2006/picture">
+                  <pic:nvPicPr>
+                    <pic:cNvPr id="5" name="Picture 5" descr="Text&#10;&#10;Description automatically generated"/>
+                    <pic:cNvPicPr/>
+                  </pic:nvPicPr>
+                  <pic:blipFill>
+                    <a:blip r:embed="rId10"/>
+                    <a:stretch>
+                      <a:fillRect/>
+                    </a:stretch>
+                  </pic:blipFill>
+                  <pic:spPr>
+                    <a:xfrm>
+                      <a:off x="0" y="0"/>
+                      <a:ext cx="5943600" cy="2531745"/>
+                    </a:xfrm>
+                    <a:prstGeom prst="rect">
+                      <a:avLst/>
+                    </a:prstGeom>
+                  </pic:spPr>
+                </pic:pic>
+              </a:graphicData>
+            </a:graphic>
+          </wp:inline>
+        </w:drawing>
+      </w:r>
+    </w:p>
+    <w:p>
+      <w:pPr>
+        <w:rPr>
+          <w:bCs/>
+          <w:szCs w:val="24"/>
+        </w:rPr>
+      </w:pPr>
+      <w:r>
+        <w:rPr>
+          <w:bCs/>
+          <w:szCs w:val="24"/>
+        </w:rPr>
+        <w:br/>
+      </w:r>
+    </w:p>
+    <w:p>
+      <w:pPr>
+        <w:rPr>
+          <w:bCs/>
+          <w:szCs w:val="24"/>
+        </w:rPr>
+      </w:pPr>
+      <w:r>
+        <w:rPr>
+          <w:bCs/>
+          <w:szCs w:val="24"/>
+        </w:rPr>
+        <w:br w:type="page"/>
+      </w:r>
+    </w:p>
+    <w:p>
+      <w:pPr>
+        <w:rPr>
+          <w:bCs/>
+          <w:szCs w:val="24"/>
+        </w:rPr>
+      </w:pPr>
+      <w:r>
+        <w:rPr>
+          <w:bCs/>
+          <w:szCs w:val="24"/>
+        </w:rPr>
+        <w:lastRenderedPageBreak/>
+        <w:t>login.js</w:t>
+      </w:r>
+    </w:p>
+    <w:p>
+      <w:pPr>
+        <w:rPr>
+          <w:bCs/>
+          <w:szCs w:val="24"/>
+        </w:rPr>
+      </w:pPr>
+      <w:r>
+        <w:rPr>
+          <w:noProof/>
+        </w:rPr>
+        <w:drawing>
+          <wp:inline distT="0" distB="0" distL="0" distR="0" wp14:anchorId="5D6F7BF4" wp14:editId="4226FEC2">
+            <wp:extent cx="5943600" cy="3298825"/>
+            <wp:effectExtent l="0" t="0" r="0" b="0"/>
+            <wp:docPr id="6" name="Picture 6" descr="Text&#10;&#10;Description automatically generated"/>
+            <wp:cNvGraphicFramePr>
+              <a:graphicFrameLocks xmlns:a="http://schemas.openxmlformats.org/drawingml/2006/main" noChangeAspect="1"/>
+            </wp:cNvGraphicFramePr>
+            <a:graphic xmlns:a="http://schemas.openxmlformats.org/drawingml/2006/main">
+              <a:graphicData uri="http://schemas.openxmlformats.org/drawingml/2006/picture">
+                <pic:pic xmlns:pic="http://schemas.openxmlformats.org/drawingml/2006/picture">
+                  <pic:nvPicPr>
+                    <pic:cNvPr id="6" name="Picture 6" descr="Text&#10;&#10;Description automatically generated"/>
+                    <pic:cNvPicPr/>
+                  </pic:nvPicPr>
+                  <pic:blipFill>
+                    <a:blip r:embed="rId11"/>
+                    <a:stretch>
+                      <a:fillRect/>
+                    </a:stretch>
+                  </pic:blipFill>
+                  <pic:spPr>
+                    <a:xfrm>
+                      <a:off x="0" y="0"/>
+                      <a:ext cx="5943600" cy="3298825"/>
+                    </a:xfrm>
+                    <a:prstGeom prst="rect">
+                      <a:avLst/>
+                    </a:prstGeom>
+                  </pic:spPr>
+                </pic:pic>
+              </a:graphicData>
+            </a:graphic>
+          </wp:inline>
+        </w:drawing>
+      </w:r>
     </w:p>
     <w:p>
       <w:pPr>
@@ -515,10 +924,86 @@
     <w:p>
       <w:pPr>
         <w:rPr>
+          <w:noProof/>
+        </w:rPr>
+      </w:pPr>
+    </w:p>
+    <w:p>
+      <w:pPr>
+        <w:rPr>
           <w:b/>
           <w:szCs w:val="24"/>
         </w:rPr>
       </w:pPr>
+      <w:r>
+        <w:rPr>
+          <w:noProof/>
+        </w:rPr>
+        <w:drawing>
+          <wp:anchor distT="0" distB="0" distL="114300" distR="114300" simplePos="0" relativeHeight="251658240" behindDoc="1" locked="0" layoutInCell="1" allowOverlap="1" wp14:anchorId="457647AD" wp14:editId="79F422D7">
+            <wp:simplePos x="0" y="0"/>
+            <wp:positionH relativeFrom="margin">
+              <wp:align>center</wp:align>
+            </wp:positionH>
+            <wp:positionV relativeFrom="paragraph">
+              <wp:posOffset>-1732</wp:posOffset>
+            </wp:positionV>
+            <wp:extent cx="6514817" cy="2618509"/>
+            <wp:effectExtent l="0" t="0" r="635" b="0"/>
+            <wp:wrapTight wrapText="bothSides">
+              <wp:wrapPolygon edited="0">
+                <wp:start x="0" y="0"/>
+                <wp:lineTo x="0" y="21375"/>
+                <wp:lineTo x="21539" y="21375"/>
+                <wp:lineTo x="21539" y="0"/>
+                <wp:lineTo x="0" y="0"/>
+              </wp:wrapPolygon>
+            </wp:wrapTight>
+            <wp:docPr id="7" name="Picture 7" descr="A picture containing table&#10;&#10;Description automatically generated"/>
+            <wp:cNvGraphicFramePr>
+              <a:graphicFrameLocks xmlns:a="http://schemas.openxmlformats.org/drawingml/2006/main" noChangeAspect="1"/>
+            </wp:cNvGraphicFramePr>
+            <a:graphic xmlns:a="http://schemas.openxmlformats.org/drawingml/2006/main">
+              <a:graphicData uri="http://schemas.openxmlformats.org/drawingml/2006/picture">
+                <pic:pic xmlns:pic="http://schemas.openxmlformats.org/drawingml/2006/picture">
+                  <pic:nvPicPr>
+                    <pic:cNvPr id="7" name="Picture 7" descr="A picture containing table&#10;&#10;Description automatically generated"/>
+                    <pic:cNvPicPr/>
+                  </pic:nvPicPr>
+                  <pic:blipFill rotWithShape="1">
+                    <a:blip r:embed="rId12" cstate="print">
+                      <a:extLst>
+                        <a:ext uri="{28A0092B-C50C-407E-A947-70E740481C1C}">
+                          <a14:useLocalDpi xmlns:a14="http://schemas.microsoft.com/office/drawing/2010/main" val="0"/>
+                        </a:ext>
+                      </a:extLst>
+                    </a:blip>
+                    <a:srcRect r="933"/>
+                    <a:stretch/>
+                  </pic:blipFill>
+                  <pic:spPr bwMode="auto">
+                    <a:xfrm>
+                      <a:off x="0" y="0"/>
+                      <a:ext cx="6514817" cy="2618509"/>
+                    </a:xfrm>
+                    <a:prstGeom prst="rect">
+                      <a:avLst/>
+                    </a:prstGeom>
+                    <a:ln>
+                      <a:noFill/>
+                    </a:ln>
+                    <a:extLst>
+                      <a:ext uri="{53640926-AAD7-44D8-BBD7-CCE9431645EC}">
+                        <a14:shadowObscured xmlns:a14="http://schemas.microsoft.com/office/drawing/2010/main"/>
+                      </a:ext>
+                    </a:extLst>
+                  </pic:spPr>
+                </pic:pic>
+              </a:graphicData>
+            </a:graphic>
+          </wp:anchor>
+        </w:drawing>
+      </w:r>
     </w:p>
     <w:p>
       <w:pPr>
@@ -527,17 +1012,25 @@
           <w:szCs w:val="24"/>
         </w:rPr>
       </w:pPr>
-      <w:r>
+    </w:p>
+    <w:p>
+      <w:pPr>
         <w:rPr>
           <w:b/>
           <w:szCs w:val="24"/>
         </w:rPr>
+      </w:pPr>
+      <w:r>
+        <w:rPr>
+          <w:b/>
+          <w:szCs w:val="24"/>
+        </w:rPr>
         <w:t>URL to GitHub Repository:</w:t>
       </w:r>
     </w:p>
     <w:sectPr>
-      <w:headerReference w:type="default" r:id="rId7"/>
-      <w:footerReference w:type="default" r:id="rId8"/>
+      <w:headerReference w:type="default" r:id="rId13"/>
+      <w:footerReference w:type="default" r:id="rId14"/>
       <w:pgSz w:w="12240" w:h="15840"/>
       <w:pgMar w:top="1440" w:right="1440" w:bottom="1440" w:left="1440" w:header="720" w:footer="720" w:gutter="0"/>
       <w:cols w:space="720"/>

</xml_diff>

<commit_message>
Final changes to week 1 coding assignment doc
</commit_message>
<xml_diff>
--- a/week-1/hw/ReneeDubuc_React-Week1_Coding-Assignment.docx
+++ b/week-1/hw/ReneeDubuc_React-Week1_Coding-Assignment.docx
@@ -1016,16 +1016,30 @@
     <w:p>
       <w:pPr>
         <w:rPr>
+          <w:bCs/>
+          <w:szCs w:val="24"/>
+        </w:rPr>
+      </w:pPr>
+      <w:r>
+        <w:rPr>
           <w:b/>
           <w:szCs w:val="24"/>
         </w:rPr>
-      </w:pPr>
+        <w:t>URL to GitHub Repository:</w:t>
+      </w:r>
       <w:r>
         <w:rPr>
           <w:b/>
           <w:szCs w:val="24"/>
         </w:rPr>
-        <w:t>URL to GitHub Repository:</w:t>
+        <w:t xml:space="preserve"> </w:t>
+      </w:r>
+      <w:r>
+        <w:rPr>
+          <w:bCs/>
+          <w:szCs w:val="24"/>
+        </w:rPr>
+        <w:t>https://github.com/radubuc/react-course/tree/master/week-1/hw</w:t>
       </w:r>
     </w:p>
     <w:sectPr>

</xml_diff>